<commit_message>
Another day of work..
-Added 2 corrected chapters from supervisor
-Made some modifications to all chapters
-Starter conforming the footnotes
</commit_message>
<xml_diff>
--- a/jbono_MEMOIRE_00-Introduction.docx
+++ b/jbono_MEMOIRE_00-Introduction.docx
@@ -9,8 +9,6 @@
           <w:lang w:val="fr-CH"/>
         </w:rPr>
       </w:pPr>
-      <w:bookmarkStart w:id="0" w:name="_GoBack"/>
-      <w:bookmarkEnd w:id="0"/>
       <w:r>
         <w:rPr>
           <w:lang w:val="fr-CH"/>
@@ -830,15 +828,319 @@
       <w:pPr>
         <w:pStyle w:val="Mmoire"/>
         <w:rPr>
-          <w:color w:val="000000" w:themeColor="text1"/>
-          <w:lang w:val="fr-CH"/>
-        </w:rPr>
-      </w:pPr>
-      <w:r>
-        <w:rPr>
-          <w:color w:val="000000" w:themeColor="text1"/>
-          <w:lang w:val="fr-CH"/>
-        </w:rPr>
+          <w:highlight w:val="yellow"/>
+          <w:lang w:val="fr-CH"/>
+        </w:rPr>
+      </w:pPr>
+      <w:r>
+        <w:rPr>
+          <w:lang w:val="fr-CH"/>
+        </w:rPr>
+        <w:tab/>
+      </w:r>
+      <w:r>
+        <w:rPr>
+          <w:highlight w:val="yellow"/>
+          <w:lang w:val="fr-CH"/>
+        </w:rPr>
+        <w:t>Dans</w:t>
+      </w:r>
+      <w:r>
+        <w:rPr>
+          <w:highlight w:val="yellow"/>
+          <w:lang w:val="fr-CH"/>
+        </w:rPr>
+        <w:t xml:space="preserve"> le très discuté et cité article « </w:t>
+      </w:r>
+      <w:r>
+        <w:rPr>
+          <w:highlight w:val="yellow"/>
+          <w:lang w:val="fr-CH"/>
+        </w:rPr>
+        <w:t>Innovation and Repetition: Between Modern and Post-Modern Aesthetics</w:t>
+      </w:r>
+      <w:r>
+        <w:rPr>
+          <w:highlight w:val="yellow"/>
+          <w:lang w:val="fr-CH"/>
+        </w:rPr>
+        <w:t> »</w:t>
+      </w:r>
+      <w:r>
+        <w:rPr>
+          <w:rStyle w:val="FootnoteReference"/>
+          <w:highlight w:val="yellow"/>
+          <w:lang w:val="fr-CH"/>
+        </w:rPr>
+        <w:footnoteReference w:id="15"/>
+      </w:r>
+      <w:r>
+        <w:rPr>
+          <w:highlight w:val="yellow"/>
+          <w:lang w:val="fr-CH"/>
+        </w:rPr>
+        <w:t xml:space="preserve">, Umberto Eco </w:t>
+      </w:r>
+      <w:r>
+        <w:rPr>
+          <w:highlight w:val="yellow"/>
+          <w:lang w:val="fr-CH"/>
+        </w:rPr>
+        <w:t>op</w:t>
+      </w:r>
+      <w:r>
+        <w:rPr>
+          <w:highlight w:val="yellow"/>
+          <w:lang w:val="fr-CH"/>
+        </w:rPr>
+        <w:t xml:space="preserve">pose une conception moderne de la valeur artistique dont le critère était « la </w:t>
+      </w:r>
+      <w:r>
+        <w:rPr>
+          <w:highlight w:val="yellow"/>
+          <w:lang w:val="fr-CH"/>
+        </w:rPr>
+        <w:t>nouveauté</w:t>
+      </w:r>
+      <w:r>
+        <w:rPr>
+          <w:highlight w:val="yellow"/>
+          <w:lang w:val="fr-CH"/>
+        </w:rPr>
+        <w:t xml:space="preserve">́, un </w:t>
+      </w:r>
+      <w:r>
+        <w:rPr>
+          <w:highlight w:val="yellow"/>
+          <w:lang w:val="fr-CH"/>
+        </w:rPr>
+        <w:t>degré</w:t>
+      </w:r>
+      <w:r>
+        <w:rPr>
+          <w:highlight w:val="yellow"/>
+          <w:lang w:val="fr-CH"/>
+        </w:rPr>
+        <w:t xml:space="preserve">́ d'information </w:t>
+      </w:r>
+      <w:r>
+        <w:rPr>
+          <w:highlight w:val="yellow"/>
+          <w:lang w:val="fr-CH"/>
+        </w:rPr>
+        <w:t>élevé</w:t>
+      </w:r>
+      <w:r>
+        <w:rPr>
+          <w:highlight w:val="yellow"/>
+          <w:lang w:val="fr-CH"/>
+        </w:rPr>
+        <w:t>́. »</w:t>
+      </w:r>
+      <w:r>
+        <w:rPr>
+          <w:rStyle w:val="FootnoteReference"/>
+          <w:highlight w:val="yellow"/>
+          <w:lang w:val="fr-CH"/>
+        </w:rPr>
+        <w:footnoteReference w:id="16"/>
+      </w:r>
+      <w:r>
+        <w:rPr>
+          <w:highlight w:val="yellow"/>
+          <w:lang w:val="fr-CH"/>
+        </w:rPr>
+        <w:t xml:space="preserve"> à une </w:t>
+      </w:r>
+      <w:r>
+        <w:rPr>
+          <w:highlight w:val="yellow"/>
+          <w:lang w:val="fr-CH"/>
+        </w:rPr>
+        <w:t>conception post-moderne dont le plaisir est dérivé d’une « série de variations possibles est potentiellement infinie »</w:t>
+      </w:r>
+      <w:r>
+        <w:rPr>
+          <w:rStyle w:val="FootnoteReference"/>
+          <w:highlight w:val="yellow"/>
+          <w:lang w:val="fr-CH"/>
+        </w:rPr>
+        <w:footnoteReference w:id="17"/>
+      </w:r>
+      <w:r>
+        <w:rPr>
+          <w:highlight w:val="yellow"/>
+          <w:lang w:val="fr-CH"/>
+        </w:rPr>
+        <w:t>. Eco explique que selon une conception moderne de la valeur artistique, une œuvre « bien faite »</w:t>
+      </w:r>
+      <w:r>
+        <w:rPr>
+          <w:rStyle w:val="FootnoteReference"/>
+          <w:highlight w:val="yellow"/>
+          <w:lang w:val="fr-CH"/>
+        </w:rPr>
+        <w:footnoteReference w:id="18"/>
+      </w:r>
+      <w:r>
+        <w:rPr>
+          <w:highlight w:val="yellow"/>
+          <w:lang w:val="fr-CH"/>
+        </w:rPr>
+        <w:t xml:space="preserve"> doit répondre à deux critères : </w:t>
+      </w:r>
+    </w:p>
+    <w:p>
+      <w:pPr>
+        <w:spacing w:after="120"/>
+        <w:ind w:left="720"/>
+        <w:rPr>
+          <w:highlight w:val="yellow"/>
+          <w:lang w:val="fr-CH"/>
+        </w:rPr>
+      </w:pPr>
+      <w:r>
+        <w:rPr>
+          <w:highlight w:val="yellow"/>
+          <w:lang w:val="fr-CH"/>
+        </w:rPr>
+        <w:t xml:space="preserve">« (a) elle doit parvenir à une dialectique entre ordre et </w:t>
+      </w:r>
+      <w:r>
+        <w:rPr>
+          <w:highlight w:val="yellow"/>
+          <w:lang w:val="fr-CH"/>
+        </w:rPr>
+        <w:t>nouveauté</w:t>
+      </w:r>
+      <w:r>
+        <w:rPr>
+          <w:highlight w:val="yellow"/>
+          <w:lang w:val="fr-CH"/>
+        </w:rPr>
+        <w:t xml:space="preserve">́ - autrement dit, entre </w:t>
+      </w:r>
+      <w:r>
+        <w:rPr>
+          <w:highlight w:val="yellow"/>
+          <w:lang w:val="fr-CH"/>
+        </w:rPr>
+        <w:t>procédé</w:t>
+      </w:r>
+      <w:r>
+        <w:rPr>
+          <w:highlight w:val="yellow"/>
+          <w:lang w:val="fr-CH"/>
+        </w:rPr>
+        <w:t>́ et innovation</w:t>
+      </w:r>
+      <w:r>
+        <w:rPr>
+          <w:highlight w:val="yellow"/>
+          <w:lang w:val="fr-CH"/>
+        </w:rPr>
+        <w:t xml:space="preserve"> ; (b) cette dialectique doit ê</w:t>
+      </w:r>
+      <w:r>
+        <w:rPr>
+          <w:highlight w:val="yellow"/>
+          <w:lang w:val="fr-CH"/>
+        </w:rPr>
+        <w:t xml:space="preserve">tre </w:t>
+      </w:r>
+      <w:r>
+        <w:rPr>
+          <w:highlight w:val="yellow"/>
+          <w:lang w:val="fr-CH"/>
+        </w:rPr>
+        <w:t>perçue</w:t>
+      </w:r>
+      <w:r>
+        <w:rPr>
+          <w:highlight w:val="yellow"/>
+          <w:lang w:val="fr-CH"/>
+        </w:rPr>
+        <w:t xml:space="preserve"> par le consommateur, qui ne doit pas seulement saisir le contenu du message, mais aussi la </w:t>
+      </w:r>
+      <w:r>
+        <w:rPr>
+          <w:highlight w:val="yellow"/>
+          <w:lang w:val="fr-CH"/>
+        </w:rPr>
+        <w:t>manière</w:t>
+      </w:r>
+      <w:r>
+        <w:rPr>
+          <w:highlight w:val="yellow"/>
+          <w:lang w:val="fr-CH"/>
+        </w:rPr>
+        <w:t xml:space="preserve"> dont le message transmet ce contenu.</w:t>
+      </w:r>
+      <w:r>
+        <w:rPr>
+          <w:highlight w:val="yellow"/>
+          <w:lang w:val="fr-CH"/>
+        </w:rPr>
+        <w:t> »</w:t>
+      </w:r>
+      <w:r>
+        <w:rPr>
+          <w:rStyle w:val="FootnoteReference"/>
+          <w:highlight w:val="yellow"/>
+          <w:lang w:val="fr-CH"/>
+        </w:rPr>
+        <w:footnoteReference w:id="19"/>
+      </w:r>
+    </w:p>
+    <w:p>
+      <w:pPr>
+        <w:pStyle w:val="Mmoire"/>
+        <w:rPr>
+          <w:lang w:val="fr-CH"/>
+        </w:rPr>
+      </w:pPr>
+      <w:r>
+        <w:rPr>
+          <w:highlight w:val="yellow"/>
+          <w:lang w:val="fr-CH"/>
+        </w:rPr>
+        <w:t xml:space="preserve">Comme le précise ensuite l’auteur, ces critères </w:t>
+      </w:r>
+      <w:r>
+        <w:rPr>
+          <w:highlight w:val="yellow"/>
+          <w:lang w:val="fr-CH"/>
+        </w:rPr>
+        <w:t>n’excluent pas les répétitions</w:t>
+      </w:r>
+      <w:r>
+        <w:rPr>
+          <w:highlight w:val="yellow"/>
+          <w:lang w:val="fr-CH"/>
+        </w:rPr>
+        <w:t> :</w:t>
+      </w:r>
+      <w:r>
+        <w:rPr>
+          <w:lang w:val="fr-CH"/>
+        </w:rPr>
+        <w:t xml:space="preserve"> </w:t>
+      </w:r>
+    </w:p>
+    <w:p>
+      <w:pPr>
+        <w:pStyle w:val="Mmoire"/>
+        <w:rPr>
+          <w:color w:val="000000" w:themeColor="text1"/>
+          <w:lang w:val="fr-CH"/>
+        </w:rPr>
+      </w:pPr>
+      <w:r>
+        <w:rPr>
+          <w:color w:val="000000" w:themeColor="text1"/>
+          <w:lang w:val="fr-CH"/>
+        </w:rPr>
+        <w:lastRenderedPageBreak/>
         <w:tab/>
         <w:t>L’approche choisie par dans ce travail consiste à expliquer le processus de canonisation à travers les remakes du film. En effet, le film de Siegel n’est pas la seule adaptation cinématographique de ses textes sources</w:t>
       </w:r>
@@ -848,7 +1150,7 @@
           <w:color w:val="000000" w:themeColor="text1"/>
           <w:lang w:val="fr-CH"/>
         </w:rPr>
-        <w:footnoteReference w:id="15"/>
+        <w:footnoteReference w:id="20"/>
       </w:r>
       <w:r>
         <w:rPr>
@@ -863,7 +1165,7 @@
           <w:color w:val="000000" w:themeColor="text1"/>
           <w:lang w:val="fr-CH"/>
         </w:rPr>
-        <w:footnoteReference w:id="16"/>
+        <w:footnoteReference w:id="21"/>
       </w:r>
       <w:r>
         <w:rPr>
@@ -878,7 +1180,7 @@
           <w:color w:val="000000" w:themeColor="text1"/>
           <w:lang w:val="fr-CH"/>
         </w:rPr>
-        <w:footnoteReference w:id="17"/>
+        <w:footnoteReference w:id="22"/>
       </w:r>
       <w:r>
         <w:rPr>
@@ -893,7 +1195,7 @@
           <w:color w:val="000000" w:themeColor="text1"/>
           <w:lang w:val="fr-CH"/>
         </w:rPr>
-        <w:footnoteReference w:id="18"/>
+        <w:footnoteReference w:id="23"/>
       </w:r>
       <w:r>
         <w:rPr>
@@ -943,7 +1245,7 @@
           <w:color w:val="000000" w:themeColor="text1"/>
           <w:lang w:val="fr-CH"/>
         </w:rPr>
-        <w:footnoteReference w:id="19"/>
+        <w:footnoteReference w:id="24"/>
       </w:r>
       <w:r>
         <w:rPr>
@@ -958,7 +1260,7 @@
           <w:color w:val="000000" w:themeColor="text1"/>
           <w:lang w:val="fr-CH"/>
         </w:rPr>
-        <w:footnoteReference w:id="20"/>
+        <w:footnoteReference w:id="25"/>
       </w:r>
       <w:r>
         <w:rPr>
@@ -973,7 +1275,7 @@
           <w:color w:val="000000" w:themeColor="text1"/>
           <w:lang w:val="fr-CH"/>
         </w:rPr>
-        <w:footnoteReference w:id="21"/>
+        <w:footnoteReference w:id="26"/>
       </w:r>
       <w:r>
         <w:rPr>
@@ -994,15 +1296,7 @@
           <w:color w:val="000000" w:themeColor="text1"/>
           <w:lang w:val="fr-CH"/>
         </w:rPr>
-        <w:t xml:space="preserve">mais plutôt de voir quelles conditions ont permis ces remakes, comment ces derniers problématisent </w:t>
-      </w:r>
-      <w:r>
-        <w:rPr>
-          <w:color w:val="000000" w:themeColor="text1"/>
-          <w:lang w:val="fr-CH"/>
-        </w:rPr>
-        <w:lastRenderedPageBreak/>
-        <w:t>leur relation avec le film de Siegel et comment les discours qu’ils ont engendrés ont permis une légitimation du film de 1956 et son entrée dans certains canons cinématographiques.</w:t>
+        <w:t>mais plutôt de voir quelles conditions ont permis ces remakes, comment ces derniers problématisent leur relation avec le film de Siegel et comment les discours qu’ils ont engendrés ont permis une légitimation du film de 1956 et son entrée dans certains canons cinématographiques.</w:t>
       </w:r>
     </w:p>
     <w:p>
@@ -1070,7 +1364,15 @@
           <w:color w:val="000000" w:themeColor="text1"/>
           <w:lang w:val="fr-CH"/>
         </w:rPr>
-        <w:t xml:space="preserve"> Pour se faire, les réceptions critiques de la presse quotidiennes et spécialisée américaine et française seront analysées. Le film présentant une hybridité générique, la sous-partie suivante évoluera les discours qu’elle engendre et la manière dont cette hybridité informera les remakes et leur </w:t>
+        <w:t xml:space="preserve"> Pour se faire, les réceptions critiques de la presse quotidiennes et spécialisée américaine et française seront analysées. Le film présentant une hybridité générique, la sous-partie suivante évoluera les discours qu’elle engendre et la manière dont cette hybridité </w:t>
+      </w:r>
+      <w:r>
+        <w:rPr>
+          <w:color w:val="000000" w:themeColor="text1"/>
+          <w:lang w:val="fr-CH"/>
+        </w:rPr>
+        <w:lastRenderedPageBreak/>
+        <w:t xml:space="preserve">informera les remakes et leur </w:t>
       </w:r>
       <w:r>
         <w:rPr>
@@ -1099,7 +1401,7 @@
           <w:color w:val="000000" w:themeColor="text1"/>
           <w:lang w:val="fr-CH"/>
         </w:rPr>
-        <w:footnoteReference w:id="22"/>
+        <w:footnoteReference w:id="27"/>
       </w:r>
       <w:r>
         <w:rPr>
@@ -1142,7 +1444,7 @@
           <w:color w:val="000000" w:themeColor="text1"/>
           <w:lang w:val="fr-CH"/>
         </w:rPr>
-        <w:footnoteReference w:id="23"/>
+        <w:footnoteReference w:id="28"/>
       </w:r>
       <w:r>
         <w:rPr>
@@ -1166,7 +1468,35 @@
           <w:lang w:val="fr-CH"/>
         </w:rPr>
         <w:tab/>
-        <w:t xml:space="preserve">Dans le deuxième chapitre, il sera question de la source littéraire du film : l’histoire de Finney publiée d’abord en trois parties sous forme feuilltonante dans le magazine </w:t>
+        <w:t>Dans l</w:t>
+      </w:r>
+      <w:r>
+        <w:rPr>
+          <w:color w:val="000000" w:themeColor="text1"/>
+          <w:lang w:val="fr-CH"/>
+        </w:rPr>
+        <w:t>a</w:t>
+      </w:r>
+      <w:r>
+        <w:rPr>
+          <w:color w:val="000000" w:themeColor="text1"/>
+          <w:lang w:val="fr-CH"/>
+        </w:rPr>
+        <w:t xml:space="preserve"> deuxième </w:t>
+      </w:r>
+      <w:r>
+        <w:rPr>
+          <w:color w:val="000000" w:themeColor="text1"/>
+          <w:lang w:val="fr-CH"/>
+        </w:rPr>
+        <w:t>partie</w:t>
+      </w:r>
+      <w:r>
+        <w:rPr>
+          <w:color w:val="000000" w:themeColor="text1"/>
+          <w:lang w:val="fr-CH"/>
+        </w:rPr>
+        <w:t xml:space="preserve">, il sera question de la source littéraire du film : l’histoire de Finney publiée d’abord en trois parties sous forme feuilltonante dans le magazine </w:t>
       </w:r>
       <w:r>
         <w:rPr>
@@ -1189,7 +1519,7 @@
           <w:color w:val="000000" w:themeColor="text1"/>
           <w:lang w:val="fr-CH"/>
         </w:rPr>
-        <w:footnoteReference w:id="24"/>
+        <w:footnoteReference w:id="29"/>
       </w:r>
       <w:r>
         <w:rPr>
@@ -1204,7 +1534,7 @@
           <w:color w:val="000000" w:themeColor="text1"/>
           <w:lang w:val="fr-CH"/>
         </w:rPr>
-        <w:footnoteReference w:id="25"/>
+        <w:footnoteReference w:id="30"/>
       </w:r>
       <w:r>
         <w:rPr>
@@ -1253,22 +1583,21 @@
           <w:color w:val="000000" w:themeColor="text1"/>
           <w:lang w:val="fr-CH"/>
         </w:rPr>
-        <w:t xml:space="preserve">Le chapitre commencera par </w:t>
-      </w:r>
-      <w:r>
-        <w:rPr>
-          <w:color w:val="000000" w:themeColor="text1"/>
-          <w:lang w:val="fr-CH"/>
-        </w:rPr>
-        <w:t xml:space="preserve">analyser la première adaptation du texte de Finney au cinéma en retraçant sa pré-production </w:t>
-      </w:r>
-      <w:r>
-        <w:rPr>
-          <w:color w:val="000000" w:themeColor="text1"/>
-          <w:lang w:val="fr-CH"/>
-        </w:rPr>
-        <w:lastRenderedPageBreak/>
-        <w:t xml:space="preserve">et production expéditive, sa post-production </w:t>
+        <w:t xml:space="preserve">La partie </w:t>
+      </w:r>
+      <w:r>
+        <w:rPr>
+          <w:color w:val="000000" w:themeColor="text1"/>
+          <w:lang w:val="fr-CH"/>
+        </w:rPr>
+        <w:t xml:space="preserve">commencera par </w:t>
+      </w:r>
+      <w:r>
+        <w:rPr>
+          <w:color w:val="000000" w:themeColor="text1"/>
+          <w:lang w:val="fr-CH"/>
+        </w:rPr>
+        <w:t xml:space="preserve">analyser la première adaptation du texte de Finney au cinéma en retraçant sa pré-production et production expéditive, sa post-production </w:t>
       </w:r>
       <w:r>
         <w:rPr>
@@ -1398,7 +1727,41 @@
           <w:lang w:val="fr-CH"/>
         </w:rPr>
         <w:tab/>
-        <w:t>Le troisième chapitre se concentre sur les textes filmiques des trois remakes : comment ces remakes successifs problématisent les tensions entre réflexivité et originalité face aux itérations précédentes ? Quels choix sont opérés par les scénaristes, réalisateurs et producteurs des remakes ? Quelles sont les conséquences des changements d’une version à l’autre du film dans le contexte de sérialité ?</w:t>
+      </w:r>
+      <w:r>
+        <w:rPr>
+          <w:color w:val="000000" w:themeColor="text1"/>
+          <w:lang w:val="fr-CH"/>
+        </w:rPr>
+        <w:t>L</w:t>
+      </w:r>
+      <w:r>
+        <w:rPr>
+          <w:color w:val="000000" w:themeColor="text1"/>
+          <w:lang w:val="fr-CH"/>
+        </w:rPr>
+        <w:t>a</w:t>
+      </w:r>
+      <w:r>
+        <w:rPr>
+          <w:color w:val="000000" w:themeColor="text1"/>
+          <w:lang w:val="fr-CH"/>
+        </w:rPr>
+        <w:t xml:space="preserve"> troisième </w:t>
+      </w:r>
+      <w:r>
+        <w:rPr>
+          <w:color w:val="000000" w:themeColor="text1"/>
+          <w:lang w:val="fr-CH"/>
+        </w:rPr>
+        <w:t>partie</w:t>
+      </w:r>
+      <w:r>
+        <w:rPr>
+          <w:color w:val="000000" w:themeColor="text1"/>
+          <w:lang w:val="fr-CH"/>
+        </w:rPr>
+        <w:t xml:space="preserve"> se concentre sur les textes filmiques des trois remakes : comment ces remakes successifs problématisent les tensions entre réflexivité et originalité face aux itérations précédentes ? Quels choix sont opérés par les scénaristes, réalisateurs et producteurs des remakes ? Quelles sont les conséquences des changements d’une version à l’autre du film dans le contexte de sérialité ?</w:t>
       </w:r>
       <w:r>
         <w:rPr>
@@ -1454,7 +1817,15 @@
           <w:color w:val="000000" w:themeColor="text1"/>
           <w:lang w:val="fr-CH"/>
         </w:rPr>
-        <w:t xml:space="preserve"> Cette analyse se fait en isolant certai</w:t>
+        <w:t xml:space="preserve"> Cette </w:t>
+      </w:r>
+      <w:r>
+        <w:rPr>
+          <w:color w:val="000000" w:themeColor="text1"/>
+          <w:lang w:val="fr-CH"/>
+        </w:rPr>
+        <w:lastRenderedPageBreak/>
+        <w:t>analyse se fait en isolant certai</w:t>
       </w:r>
       <w:r>
         <w:rPr>
@@ -1562,7 +1933,63 @@
           <w:lang w:val="fr-CH"/>
         </w:rPr>
         <w:tab/>
-        <w:t xml:space="preserve">Finalement, le quatrième et dernier chapitre abordera les discours autour de la série filmique. Comment les réalisateurs affirment leur statut d’auteur dans leurs discours sur leur film ? Quel sont les modalités de diffusion de la série, et comment ces dernières ont elle créés des conditions cadres idéales à la canonisation du film de Siegel ? Quel est la place de l’objet </w:t>
+        <w:t>Finalement, l</w:t>
+      </w:r>
+      <w:r>
+        <w:rPr>
+          <w:color w:val="000000" w:themeColor="text1"/>
+          <w:lang w:val="fr-CH"/>
+        </w:rPr>
+        <w:t>a</w:t>
+      </w:r>
+      <w:r>
+        <w:rPr>
+          <w:color w:val="000000" w:themeColor="text1"/>
+          <w:lang w:val="fr-CH"/>
+        </w:rPr>
+        <w:t xml:space="preserve"> quatrième et derni</w:t>
+      </w:r>
+      <w:r>
+        <w:rPr>
+          <w:color w:val="000000" w:themeColor="text1"/>
+          <w:lang w:val="fr-CH"/>
+        </w:rPr>
+        <w:t>è</w:t>
+      </w:r>
+      <w:r>
+        <w:rPr>
+          <w:color w:val="000000" w:themeColor="text1"/>
+          <w:lang w:val="fr-CH"/>
+        </w:rPr>
+        <w:t>r</w:t>
+      </w:r>
+      <w:r>
+        <w:rPr>
+          <w:color w:val="000000" w:themeColor="text1"/>
+          <w:lang w:val="fr-CH"/>
+        </w:rPr>
+        <w:t>e</w:t>
+      </w:r>
+      <w:r>
+        <w:rPr>
+          <w:color w:val="000000" w:themeColor="text1"/>
+          <w:lang w:val="fr-CH"/>
+        </w:rPr>
+        <w:t xml:space="preserve"> </w:t>
+      </w:r>
+      <w:r>
+        <w:rPr>
+          <w:color w:val="000000" w:themeColor="text1"/>
+          <w:lang w:val="fr-CH"/>
+        </w:rPr>
+        <w:t>partie</w:t>
+      </w:r>
+      <w:r>
+        <w:rPr>
+          <w:color w:val="000000" w:themeColor="text1"/>
+          <w:lang w:val="fr-CH"/>
+        </w:rPr>
+        <w:t xml:space="preserve"> abordera les discours autour de la série filmique. Comment les réalisateurs affirment leur statut d’auteur dans leurs discours sur leur film ? Quel sont les modalités de diffusion de la série, et comment ces dernières ont elle créés des conditions cadres idéales à la canonisation du film de Siegel ? Quel est la place de l’objet </w:t>
       </w:r>
       <w:r>
         <w:rPr>
@@ -1626,15 +2053,7 @@
           <w:color w:val="000000" w:themeColor="text1"/>
           <w:lang w:val="fr-CH"/>
         </w:rPr>
-        <w:t xml:space="preserve">détermine l’accessibilité d’un film, particulièrement pour le grand public puisque ce dernier dispose de ressources très limitées pour voir en film en dehors des circuits de distribution </w:t>
-      </w:r>
-      <w:r>
-        <w:rPr>
-          <w:color w:val="000000" w:themeColor="text1"/>
-          <w:lang w:val="fr-CH"/>
-        </w:rPr>
-        <w:lastRenderedPageBreak/>
-        <w:t xml:space="preserve">habituels. Finalement, il convient de montrer comment les discours académiques nombreux autour du corpus de films ont contribué à éveiller l’intérêt d’historiens et théoriciens du cinéma et suscité ainsi une </w:t>
+        <w:t xml:space="preserve">détermine l’accessibilité d’un film, particulièrement pour le grand public puisque ce dernier dispose de ressources très limitées pour voir en film en dehors des circuits de distribution habituels. Finalement, il convient de montrer comment les discours académiques nombreux autour du corpus de films ont contribué à éveiller l’intérêt d’historiens et théoriciens du cinéma et suscité ainsi une </w:t>
       </w:r>
       <w:r>
         <w:rPr>
@@ -1843,7 +2262,7 @@
         <w:noProof/>
         <w:sz w:val="22"/>
       </w:rPr>
-      <w:t>5</w:t>
+      <w:t>3</w:t>
     </w:r>
     <w:r>
       <w:rPr>
@@ -2504,6 +2923,12 @@
       </w:r>
       <w:r>
         <w:rPr>
+          <w:lang w:val="en-GB"/>
+        </w:rPr>
+        <w:t xml:space="preserve"> [</w:t>
+      </w:r>
+      <w:r>
+        <w:rPr>
           <w:lang w:val="en-US"/>
         </w:rPr>
         <w:t xml:space="preserve">Katrina Mann, « ‹ You're Next! ›: Postwar Hegemony Besieged in Invasion of the Body Snatchers », </w:t>
@@ -2525,7 +2950,19 @@
         <w:rPr>
           <w:lang w:val="en-US"/>
         </w:rPr>
-        <w:t xml:space="preserve"> 2004, p. 66.</w:t>
+        <w:t xml:space="preserve"> 2004, p. 66</w:t>
+      </w:r>
+      <w:r>
+        <w:rPr>
+          <w:lang w:val="en-US"/>
+        </w:rPr>
+        <w:t>]</w:t>
+      </w:r>
+      <w:r>
+        <w:rPr>
+          <w:lang w:val="en-US"/>
+        </w:rPr>
+        <w:t>.</w:t>
       </w:r>
     </w:p>
   </w:footnote>
@@ -2656,7 +3093,13 @@
         <w:rPr>
           <w:lang w:val="en-GB"/>
         </w:rPr>
-        <w:t xml:space="preserve">. </w:t>
+        <w:t xml:space="preserve"> </w:t>
+      </w:r>
+      <w:r>
+        <w:rPr>
+          <w:lang w:val="en-GB"/>
+        </w:rPr>
+        <w:t>[</w:t>
       </w:r>
       <w:r>
         <w:rPr>
@@ -2675,7 +3118,19 @@
         <w:rPr>
           <w:lang w:val="en-GB"/>
         </w:rPr>
-        <w:t>, No. 84, décembre 2001/janvier 2002, p. 23.</w:t>
+        <w:t>, No. 84, décembre 2001/janvier 2002, p. 23</w:t>
+      </w:r>
+      <w:r>
+        <w:rPr>
+          <w:lang w:val="en-GB"/>
+        </w:rPr>
+        <w:t>]</w:t>
+      </w:r>
+      <w:r>
+        <w:rPr>
+          <w:lang w:val="en-GB"/>
+        </w:rPr>
+        <w:t>.</w:t>
       </w:r>
     </w:p>
   </w:footnote>
@@ -2780,9 +3235,6 @@
     <w:p>
       <w:pPr>
         <w:pStyle w:val="FootnoteText"/>
-        <w:rPr>
-          <w:lang w:val="fr-CH"/>
-        </w:rPr>
       </w:pPr>
       <w:r>
         <w:rPr>
@@ -2791,23 +3243,151 @@
         <w:footnoteRef/>
       </w:r>
       <w:r>
-        <w:rPr>
-          <w:lang w:val="fr-CH"/>
-        </w:rPr>
-        <w:t xml:space="preserve"> Les multiples versions de </w:t>
+        <w:t xml:space="preserve"> </w:t>
+      </w:r>
+      <w:r>
+        <w:t>Article originalement publé en anglais dans Daedalus</w:t>
+      </w:r>
+      <w:r>
+        <w:t xml:space="preserve"> (</w:t>
+      </w:r>
+      <w:r>
+        <w:t>Umberto Eco, « Innovation and Repetition: Between Modern and Post-Modern Aesthetics</w:t>
+      </w:r>
+      <w:r>
+        <w:t xml:space="preserve"> »,</w:t>
+      </w:r>
+      <w:r>
+        <w:t xml:space="preserve"> </w:t>
       </w:r>
       <w:r>
         <w:rPr>
           <w:i/>
-          <w:lang w:val="fr-CH"/>
-        </w:rPr>
-        <w:t>The Body Snatchers</w:t>
-      </w:r>
-      <w:r>
-        <w:rPr>
-          <w:lang w:val="fr-CH"/>
-        </w:rPr>
-        <w:t xml:space="preserve"> de Jack Finney, dont l’historique de publication sera détaillée dans la premier chapitre du travail.</w:t>
+        </w:rPr>
+        <w:t>Daedalus</w:t>
+      </w:r>
+      <w:r>
+        <w:t>, Vol. 114, No. 4, automne 1985, pp. 161-184</w:t>
+      </w:r>
+      <w:r>
+        <w:t>),</w:t>
+      </w:r>
+      <w:r>
+        <w:t xml:space="preserve"> </w:t>
+      </w:r>
+      <w:r>
+        <w:t>l</w:t>
+      </w:r>
+      <w:r>
+        <w:t xml:space="preserve">es citations et la </w:t>
+      </w:r>
+      <w:r>
+        <w:t>pagination</w:t>
+      </w:r>
+      <w:r>
+        <w:t xml:space="preserve"> utilisées ici </w:t>
+      </w:r>
+      <w:r>
+        <w:t>correspondent</w:t>
+      </w:r>
+      <w:r>
+        <w:t xml:space="preserve"> </w:t>
+      </w:r>
+      <w:r>
+        <w:t>à</w:t>
+      </w:r>
+      <w:r>
+        <w:t xml:space="preserve"> traduction française publiée dans </w:t>
+      </w:r>
+      <w:r>
+        <w:rPr>
+          <w:i/>
+        </w:rPr>
+        <w:t>Réseaux</w:t>
+      </w:r>
+      <w:r>
+        <w:t xml:space="preserve"> (Umberto Eco, </w:t>
+      </w:r>
+      <w:r>
+        <w:rPr>
+          <w:rFonts w:cs="Times New Roman"/>
+          <w:color w:val="000000"/>
+          <w:lang w:val="fr-CH"/>
+        </w:rPr>
+        <w:t>« Innovation et répétition : Entre esthétique modern</w:t>
+      </w:r>
+      <w:r>
+        <w:rPr>
+          <w:rFonts w:cs="Times New Roman"/>
+          <w:color w:val="000000"/>
+          <w:lang w:val="fr-CH"/>
+        </w:rPr>
+        <w:t>e</w:t>
+      </w:r>
+      <w:r>
+        <w:rPr>
+          <w:rFonts w:cs="Times New Roman"/>
+          <w:color w:val="000000"/>
+          <w:lang w:val="fr-CH"/>
+        </w:rPr>
+        <w:t xml:space="preserve"> et post-moderne »</w:t>
+      </w:r>
+      <w:r>
+        <w:rPr>
+          <w:rFonts w:cs="Times New Roman"/>
+          <w:color w:val="000000"/>
+          <w:lang w:val="fr-CH"/>
+        </w:rPr>
+        <w:t>, trad. de l’américain par Marie-Christine Gam</w:t>
+      </w:r>
+      <w:r>
+        <w:rPr>
+          <w:rFonts w:cs="Times New Roman"/>
+          <w:color w:val="000000"/>
+          <w:lang w:val="fr-CH"/>
+        </w:rPr>
+        <w:t>b</w:t>
+      </w:r>
+      <w:r>
+        <w:rPr>
+          <w:rFonts w:cs="Times New Roman"/>
+          <w:color w:val="000000"/>
+          <w:lang w:val="fr-CH"/>
+        </w:rPr>
+        <w:t xml:space="preserve">erini, </w:t>
+      </w:r>
+      <w:r>
+        <w:rPr>
+          <w:rFonts w:cs="Times New Roman"/>
+          <w:i/>
+          <w:color w:val="000000"/>
+          <w:lang w:val="fr-CH"/>
+        </w:rPr>
+        <w:t>Réseaux</w:t>
+      </w:r>
+      <w:r>
+        <w:rPr>
+          <w:rFonts w:cs="Times New Roman"/>
+          <w:color w:val="000000"/>
+          <w:lang w:val="fr-CH"/>
+        </w:rPr>
+        <w:t xml:space="preserve">, Vol. 12, No. 68, 1994 [1985], </w:t>
+      </w:r>
+      <w:r>
+        <w:rPr>
+          <w:rFonts w:cs="Times New Roman"/>
+          <w:color w:val="000000"/>
+          <w:lang w:val="fr-CH"/>
+        </w:rPr>
+        <w:t>pp. 9-26</w:t>
+      </w:r>
+      <w:r>
+        <w:rPr>
+          <w:rFonts w:cs="Times New Roman"/>
+          <w:color w:val="000000"/>
+          <w:lang w:val="fr-CH"/>
+        </w:rPr>
+        <w:t>).</w:t>
       </w:r>
     </w:p>
   </w:footnote>
@@ -2816,7 +3396,7 @@
       <w:pPr>
         <w:pStyle w:val="FootnoteText"/>
         <w:rPr>
-          <w:lang w:val="en-US"/>
+          <w:lang w:val="en-GB"/>
         </w:rPr>
       </w:pPr>
       <w:r>
@@ -2829,45 +3409,26 @@
         <w:rPr>
           <w:lang w:val="en-GB"/>
         </w:rPr>
-        <w:t xml:space="preserve"> </w:t>
+        <w:t xml:space="preserve"> Umberto Eco, </w:t>
       </w:r>
       <w:r>
         <w:rPr>
           <w:i/>
-          <w:lang w:val="en-US"/>
-        </w:rPr>
-        <w:t xml:space="preserve">Invasion of the Body Snatchers </w:t>
-      </w:r>
-      <w:r>
-        <w:rPr>
-          <w:lang w:val="en-US"/>
-        </w:rPr>
-        <w:t>(</w:t>
-      </w:r>
-      <w:r>
-        <w:rPr>
-          <w:i/>
-          <w:lang w:val="en-GB"/>
-        </w:rPr>
-        <w:t>L'invasion des profanateurs</w:t>
-      </w:r>
-      <w:r>
-        <w:rPr>
-          <w:lang w:val="en-US"/>
-        </w:rPr>
-        <w:t>,</w:t>
-      </w:r>
-      <w:r>
-        <w:rPr>
-          <w:lang w:val="en-US"/>
-        </w:rPr>
-        <w:t xml:space="preserve"> Philip Kaufman, 1978</w:t>
-      </w:r>
-      <w:r>
-        <w:rPr>
-          <w:lang w:val="en-US"/>
-        </w:rPr>
-        <w:t>).</w:t>
+          <w:lang w:val="en-GB"/>
+        </w:rPr>
+        <w:t>op. cit.</w:t>
+      </w:r>
+      <w:r>
+        <w:rPr>
+          <w:lang w:val="en-GB"/>
+        </w:rPr>
+        <w:t xml:space="preserve">, p. </w:t>
+      </w:r>
+      <w:r>
+        <w:rPr>
+          <w:lang w:val="en-GB"/>
+        </w:rPr>
+        <w:t>11.</w:t>
       </w:r>
     </w:p>
   </w:footnote>
@@ -2893,55 +3454,28 @@
       </w:r>
       <w:r>
         <w:rPr>
+          <w:lang w:val="en-GB"/>
+        </w:rPr>
+        <w:t xml:space="preserve">Umberto Eco, </w:t>
+      </w:r>
+      <w:r>
+        <w:rPr>
           <w:i/>
-          <w:lang w:val="en-US"/>
-        </w:rPr>
-        <w:t xml:space="preserve">Body Snatchers </w:t>
-      </w:r>
-      <w:r>
-        <w:rPr>
-          <w:lang w:val="en-US"/>
-        </w:rPr>
-        <w:t>(</w:t>
-      </w:r>
-      <w:r>
-        <w:rPr>
-          <w:i/>
-          <w:lang w:val="en-US"/>
-        </w:rPr>
-        <w:t xml:space="preserve">Body Snatchers, </w:t>
-      </w:r>
-      <w:r>
-        <w:rPr>
-          <w:i/>
-          <w:lang w:val="en-GB"/>
-        </w:rPr>
-        <w:t>l'invasion</w:t>
-      </w:r>
-      <w:r>
-        <w:rPr>
-          <w:i/>
-          <w:lang w:val="en-US"/>
-        </w:rPr>
-        <w:t xml:space="preserve"> continue</w:t>
-      </w:r>
-      <w:r>
-        <w:rPr>
-          <w:lang w:val="en-US"/>
-        </w:rPr>
-        <w:t>,</w:t>
-      </w:r>
-      <w:r>
-        <w:rPr>
-          <w:lang w:val="en-US"/>
-        </w:rPr>
-        <w:t xml:space="preserve"> Abel Ferrara, 1993</w:t>
-      </w:r>
-      <w:r>
-        <w:rPr>
-          <w:lang w:val="en-US"/>
-        </w:rPr>
-        <w:t>).</w:t>
+          <w:lang w:val="en-GB"/>
+        </w:rPr>
+        <w:t>op. cit.</w:t>
+      </w:r>
+      <w:r>
+        <w:rPr>
+          <w:lang w:val="en-GB"/>
+        </w:rPr>
+        <w:t xml:space="preserve">, p. </w:t>
+      </w:r>
+      <w:r>
+        <w:rPr>
+          <w:lang w:val="en-GB"/>
+        </w:rPr>
+        <w:t>22.</w:t>
       </w:r>
     </w:p>
   </w:footnote>
@@ -2967,41 +3501,28 @@
       </w:r>
       <w:r>
         <w:rPr>
+          <w:lang w:val="en-GB"/>
+        </w:rPr>
+        <w:t xml:space="preserve">Umberto Eco, </w:t>
+      </w:r>
+      <w:r>
+        <w:rPr>
           <w:i/>
-          <w:lang w:val="en-US"/>
-        </w:rPr>
-        <w:t xml:space="preserve">The Invasion </w:t>
-      </w:r>
-      <w:r>
-        <w:rPr>
-          <w:lang w:val="en-US"/>
-        </w:rPr>
-        <w:t>(</w:t>
-      </w:r>
-      <w:r>
-        <w:rPr>
-          <w:i/>
-          <w:lang w:val="en-US"/>
-        </w:rPr>
-        <w:t>Invasion</w:t>
-      </w:r>
-      <w:r>
-        <w:rPr>
-          <w:lang w:val="en-US"/>
-        </w:rPr>
-        <w:t>,</w:t>
-      </w:r>
-      <w:r>
-        <w:rPr>
-          <w:lang w:val="en-US"/>
-        </w:rPr>
-        <w:t xml:space="preserve"> Oliver Hirschbiegel, 2007</w:t>
-      </w:r>
-      <w:r>
-        <w:rPr>
-          <w:lang w:val="en-US"/>
-        </w:rPr>
-        <w:t>).</w:t>
+          <w:lang w:val="en-GB"/>
+        </w:rPr>
+        <w:t>op. cit.</w:t>
+      </w:r>
+      <w:r>
+        <w:rPr>
+          <w:lang w:val="en-GB"/>
+        </w:rPr>
+        <w:t xml:space="preserve">, p. </w:t>
+      </w:r>
+      <w:r>
+        <w:rPr>
+          <w:lang w:val="en-GB"/>
+        </w:rPr>
+        <w:t>18.</w:t>
       </w:r>
     </w:p>
   </w:footnote>
@@ -3027,10 +3548,34 @@
       </w:r>
       <w:r>
         <w:rPr>
-          <w:highlight w:val="yellow"/>
-          <w:lang w:val="en-GB"/>
-        </w:rPr>
-        <w:t>REF ?</w:t>
+          <w:lang w:val="en-GB"/>
+        </w:rPr>
+        <w:t xml:space="preserve">Umberto Eco, </w:t>
+      </w:r>
+      <w:r>
+        <w:rPr>
+          <w:i/>
+          <w:lang w:val="en-GB"/>
+        </w:rPr>
+        <w:t>op. cit.</w:t>
+      </w:r>
+      <w:r>
+        <w:rPr>
+          <w:lang w:val="en-GB"/>
+        </w:rPr>
+        <w:t xml:space="preserve">, p. </w:t>
+      </w:r>
+      <w:r>
+        <w:rPr>
+          <w:lang w:val="en-GB"/>
+        </w:rPr>
+        <w:t>19</w:t>
+      </w:r>
+      <w:r>
+        <w:rPr>
+          <w:lang w:val="en-GB"/>
+        </w:rPr>
+        <w:t>.</w:t>
       </w:r>
     </w:p>
   </w:footnote>
@@ -3039,7 +3584,7 @@
       <w:pPr>
         <w:pStyle w:val="FootnoteText"/>
         <w:rPr>
-          <w:lang w:val="en-GB"/>
+          <w:lang w:val="fr-CH"/>
         </w:rPr>
       </w:pPr>
       <w:r>
@@ -3050,16 +3595,48 @@
       </w:r>
       <w:r>
         <w:rPr>
-          <w:lang w:val="en-GB"/>
+          <w:lang w:val="fr-CH"/>
+        </w:rPr>
+        <w:t xml:space="preserve"> Les multiples versions de </w:t>
+      </w:r>
+      <w:r>
+        <w:rPr>
+          <w:i/>
+          <w:lang w:val="fr-CH"/>
+        </w:rPr>
+        <w:t>The Body Snatchers</w:t>
+      </w:r>
+      <w:r>
+        <w:rPr>
+          <w:lang w:val="fr-CH"/>
+        </w:rPr>
+        <w:t xml:space="preserve"> de Jack Finney, dont l’historique de publication sera détaillée dans la premier</w:t>
+      </w:r>
+      <w:r>
+        <w:rPr>
+          <w:lang w:val="fr-CH"/>
+        </w:rPr>
+        <w:t>e</w:t>
+      </w:r>
+      <w:r>
+        <w:rPr>
+          <w:lang w:val="fr-CH"/>
         </w:rPr>
         <w:t xml:space="preserve"> </w:t>
       </w:r>
       <w:r>
         <w:rPr>
-          <w:highlight w:val="yellow"/>
-          <w:lang w:val="en-GB"/>
-        </w:rPr>
-        <w:t>REF ?</w:t>
+          <w:lang w:val="fr-CH"/>
+        </w:rPr>
+        <w:t>partie</w:t>
+      </w:r>
+      <w:bookmarkStart w:id="0" w:name="_GoBack"/>
+      <w:bookmarkEnd w:id="0"/>
+      <w:r>
+        <w:rPr>
+          <w:lang w:val="fr-CH"/>
+        </w:rPr>
+        <w:t xml:space="preserve"> du travail.</w:t>
       </w:r>
     </w:p>
   </w:footnote>
@@ -3068,7 +3645,7 @@
       <w:pPr>
         <w:pStyle w:val="FootnoteText"/>
         <w:rPr>
-          <w:lang w:val="en-GB"/>
+          <w:lang w:val="en-US"/>
         </w:rPr>
       </w:pPr>
       <w:r>
@@ -3085,24 +3662,41 @@
       </w:r>
       <w:r>
         <w:rPr>
-          <w:highlight w:val="yellow"/>
-          <w:lang w:val="en-GB"/>
-        </w:rPr>
-        <w:t>REF</w:t>
-      </w:r>
-      <w:r>
-        <w:rPr>
-          <w:highlight w:val="yellow"/>
-          <w:lang w:val="en-GB"/>
-        </w:rPr>
-        <w:t xml:space="preserve"> </w:t>
-      </w:r>
-      <w:r>
-        <w:rPr>
-          <w:highlight w:val="yellow"/>
-          <w:lang w:val="en-GB"/>
-        </w:rPr>
-        <w:t>?</w:t>
+          <w:i/>
+          <w:lang w:val="en-US"/>
+        </w:rPr>
+        <w:t xml:space="preserve">Invasion of the Body Snatchers </w:t>
+      </w:r>
+      <w:r>
+        <w:rPr>
+          <w:lang w:val="en-US"/>
+        </w:rPr>
+        <w:t>(</w:t>
+      </w:r>
+      <w:r>
+        <w:rPr>
+          <w:i/>
+          <w:lang w:val="en-GB"/>
+        </w:rPr>
+        <w:t>L'invasion des profanateurs</w:t>
+      </w:r>
+      <w:r>
+        <w:rPr>
+          <w:lang w:val="en-US"/>
+        </w:rPr>
+        <w:t>,</w:t>
+      </w:r>
+      <w:r>
+        <w:rPr>
+          <w:lang w:val="en-US"/>
+        </w:rPr>
+        <w:t xml:space="preserve"> Philip Kaufman, 1978</w:t>
+      </w:r>
+      <w:r>
+        <w:rPr>
+          <w:lang w:val="en-US"/>
+        </w:rPr>
+        <w:t>).</w:t>
       </w:r>
     </w:p>
   </w:footnote>
@@ -3124,34 +3718,59 @@
         <w:rPr>
           <w:lang w:val="en-GB"/>
         </w:rPr>
-        <w:t xml:space="preserve"> Raymond Durgnat cité dans Henry K. Miller (éd.), </w:t>
+        <w:t xml:space="preserve"> </w:t>
       </w:r>
       <w:r>
         <w:rPr>
           <w:i/>
-          <w:lang w:val="en-GB"/>
-        </w:rPr>
-        <w:t>The Essential Raymond Durgnat</w:t>
-      </w:r>
-      <w:r>
-        <w:rPr>
-          <w:lang w:val="en-GB"/>
+          <w:lang w:val="en-US"/>
+        </w:rPr>
+        <w:t xml:space="preserve">Body Snatchers </w:t>
+      </w:r>
+      <w:r>
+        <w:rPr>
+          <w:lang w:val="en-US"/>
+        </w:rPr>
+        <w:t>(</w:t>
+      </w:r>
+      <w:r>
+        <w:rPr>
+          <w:i/>
+          <w:lang w:val="en-US"/>
+        </w:rPr>
+        <w:t xml:space="preserve">Body Snatchers, </w:t>
+      </w:r>
+      <w:r>
+        <w:rPr>
+          <w:i/>
+          <w:lang w:val="en-GB"/>
+        </w:rPr>
+        <w:t>l'invasion</w:t>
+      </w:r>
+      <w:r>
+        <w:rPr>
+          <w:i/>
+          <w:lang w:val="en-US"/>
+        </w:rPr>
+        <w:t xml:space="preserve"> continue</w:t>
+      </w:r>
+      <w:r>
+        <w:rPr>
+          <w:lang w:val="en-US"/>
         </w:rPr>
         <w:t>,</w:t>
       </w:r>
       <w:r>
         <w:rPr>
-          <w:szCs w:val="20"/>
-          <w:lang w:val="en-GB"/>
-        </w:rPr>
-        <w:t xml:space="preserve"> London, BFI/Palgrave MacMillan, 201</w:t>
-      </w:r>
-      <w:r>
-        <w:rPr>
-          <w:szCs w:val="20"/>
-          <w:lang w:val="en-GB"/>
-        </w:rPr>
-        <w:t>4, p. 3.</w:t>
+          <w:lang w:val="en-US"/>
+        </w:rPr>
+        <w:t xml:space="preserve"> Abel Ferrara, 1993</w:t>
+      </w:r>
+      <w:r>
+        <w:rPr>
+          <w:lang w:val="en-US"/>
+        </w:rPr>
+        <w:t>).</w:t>
       </w:r>
     </w:p>
   </w:footnote>
@@ -3177,61 +3796,41 @@
       </w:r>
       <w:r>
         <w:rPr>
-          <w:color w:val="000000" w:themeColor="text1"/>
-          <w:lang w:val="en-GB"/>
-        </w:rPr>
-        <w:t>« </w:t>
-      </w:r>
-      <w:r>
-        <w:rPr>
           <w:i/>
-          <w:color w:val="000000" w:themeColor="text1"/>
-          <w:lang w:val="en-GB"/>
-        </w:rPr>
-        <w:t xml:space="preserve">Invasion of the Body Snatchers </w:t>
-      </w:r>
-      <w:r>
-        <w:rPr>
-          <w:color w:val="000000" w:themeColor="text1"/>
-          <w:lang w:val="en-GB"/>
-        </w:rPr>
-        <w:t xml:space="preserve">[…] was a highly unstable text. </w:t>
-      </w:r>
-      <w:r>
-        <w:rPr>
-          <w:color w:val="000000" w:themeColor="text1"/>
-          <w:lang w:val="en-GB"/>
-        </w:rPr>
-        <w:t xml:space="preserve">». </w:t>
-      </w:r>
-      <w:r>
-        <w:rPr>
-          <w:szCs w:val="20"/>
           <w:lang w:val="en-US"/>
         </w:rPr>
-        <w:t xml:space="preserve">Al LaValley (éd.), </w:t>
+        <w:t xml:space="preserve">The Invasion </w:t>
+      </w:r>
+      <w:r>
+        <w:rPr>
+          <w:lang w:val="en-US"/>
+        </w:rPr>
+        <w:t>(</w:t>
       </w:r>
       <w:r>
         <w:rPr>
           <w:i/>
-          <w:szCs w:val="20"/>
           <w:lang w:val="en-US"/>
         </w:rPr>
-        <w:t>Invasion of the Body Snatchers</w:t>
-      </w:r>
-      <w:r>
-        <w:rPr>
-          <w:szCs w:val="20"/>
+        <w:t>Invasion</w:t>
+      </w:r>
+      <w:r>
+        <w:rPr>
           <w:lang w:val="en-US"/>
         </w:rPr>
-        <w:t>, New Brunswick, Rutgers University Press, 1989</w:t>
-      </w:r>
-      <w:r>
-        <w:rPr>
-          <w:szCs w:val="20"/>
+        <w:t>,</w:t>
+      </w:r>
+      <w:r>
+        <w:rPr>
           <w:lang w:val="en-US"/>
         </w:rPr>
-        <w:t>, p. 4.</w:t>
+        <w:t xml:space="preserve"> Oliver Hirschbiegel, 2007</w:t>
+      </w:r>
+      <w:r>
+        <w:rPr>
+          <w:lang w:val="en-US"/>
+        </w:rPr>
+        <w:t>).</w:t>
       </w:r>
     </w:p>
   </w:footnote>
@@ -3259,6 +3858,369 @@
         <w:rPr>
           <w:lang w:val="en-GB"/>
         </w:rPr>
+        <w:t>Mark C.</w:t>
+      </w:r>
+      <w:r>
+        <w:rPr>
+          <w:lang w:val="en-GB"/>
+        </w:rPr>
+        <w:t xml:space="preserve"> Carnes</w:t>
+      </w:r>
+      <w:r>
+        <w:rPr>
+          <w:lang w:val="en-GB"/>
+        </w:rPr>
+        <w:t xml:space="preserve"> et John A.</w:t>
+      </w:r>
+      <w:r>
+        <w:rPr>
+          <w:lang w:val="en-GB"/>
+        </w:rPr>
+        <w:t xml:space="preserve"> Garraty</w:t>
+      </w:r>
+      <w:r>
+        <w:rPr>
+          <w:lang w:val="en-GB"/>
+        </w:rPr>
+        <w:t xml:space="preserve">, </w:t>
+      </w:r>
+      <w:r>
+        <w:rPr>
+          <w:i/>
+          <w:lang w:val="en-GB"/>
+        </w:rPr>
+        <w:t>The American Nation: A History of the United States (Fourteenth Edition)</w:t>
+      </w:r>
+      <w:r>
+        <w:rPr>
+          <w:lang w:val="en-GB"/>
+        </w:rPr>
+        <w:t>, Boston, Prentice Hall, 2012 [2003]</w:t>
+      </w:r>
+      <w:r>
+        <w:rPr>
+          <w:lang w:val="en-GB"/>
+        </w:rPr>
+        <w:t>, pp. 786-787.</w:t>
+      </w:r>
+    </w:p>
+  </w:footnote>
+  <w:footnote w:id="25">
+    <w:p>
+      <w:pPr>
+        <w:pStyle w:val="FootnoteText"/>
+        <w:rPr>
+          <w:lang w:val="en-GB"/>
+        </w:rPr>
+      </w:pPr>
+      <w:r>
+        <w:rPr>
+          <w:rStyle w:val="FootnoteReference"/>
+        </w:rPr>
+        <w:footnoteRef/>
+      </w:r>
+      <w:r>
+        <w:rPr>
+          <w:lang w:val="en-GB"/>
+        </w:rPr>
+        <w:t xml:space="preserve"> </w:t>
+      </w:r>
+      <w:r>
+        <w:rPr>
+          <w:lang w:val="en-GB"/>
+        </w:rPr>
+        <w:t>Mark C.</w:t>
+      </w:r>
+      <w:r>
+        <w:rPr>
+          <w:lang w:val="en-GB"/>
+        </w:rPr>
+        <w:t xml:space="preserve"> Carnes</w:t>
+      </w:r>
+      <w:r>
+        <w:rPr>
+          <w:lang w:val="en-GB"/>
+        </w:rPr>
+        <w:t xml:space="preserve"> et John A.</w:t>
+      </w:r>
+      <w:r>
+        <w:rPr>
+          <w:lang w:val="en-GB"/>
+        </w:rPr>
+        <w:t xml:space="preserve"> Garraty</w:t>
+      </w:r>
+      <w:r>
+        <w:rPr>
+          <w:lang w:val="en-GB"/>
+        </w:rPr>
+        <w:t xml:space="preserve">, </w:t>
+      </w:r>
+      <w:r>
+        <w:rPr>
+          <w:i/>
+          <w:lang w:val="en-GB"/>
+        </w:rPr>
+        <w:t>op. cit.</w:t>
+      </w:r>
+      <w:r>
+        <w:rPr>
+          <w:lang w:val="en-GB"/>
+        </w:rPr>
+        <w:t>, pp. 815-817.</w:t>
+      </w:r>
+    </w:p>
+  </w:footnote>
+  <w:footnote w:id="26">
+    <w:p>
+      <w:pPr>
+        <w:pStyle w:val="FootnoteText"/>
+        <w:rPr>
+          <w:lang w:val="en-GB"/>
+        </w:rPr>
+      </w:pPr>
+      <w:r>
+        <w:rPr>
+          <w:rStyle w:val="FootnoteReference"/>
+        </w:rPr>
+        <w:footnoteRef/>
+      </w:r>
+      <w:r>
+        <w:rPr>
+          <w:lang w:val="en-GB"/>
+        </w:rPr>
+        <w:t xml:space="preserve"> </w:t>
+      </w:r>
+      <w:r>
+        <w:rPr>
+          <w:lang w:val="en-GB"/>
+        </w:rPr>
+        <w:t>Mark C.</w:t>
+      </w:r>
+      <w:r>
+        <w:rPr>
+          <w:lang w:val="en-GB"/>
+        </w:rPr>
+        <w:t xml:space="preserve"> Carnes</w:t>
+      </w:r>
+      <w:r>
+        <w:rPr>
+          <w:lang w:val="en-GB"/>
+        </w:rPr>
+        <w:t xml:space="preserve"> et John A.</w:t>
+      </w:r>
+      <w:r>
+        <w:rPr>
+          <w:lang w:val="en-GB"/>
+        </w:rPr>
+        <w:t xml:space="preserve"> Garraty</w:t>
+      </w:r>
+      <w:r>
+        <w:rPr>
+          <w:lang w:val="en-GB"/>
+        </w:rPr>
+        <w:t xml:space="preserve">, </w:t>
+      </w:r>
+      <w:r>
+        <w:rPr>
+          <w:i/>
+          <w:lang w:val="en-GB"/>
+        </w:rPr>
+        <w:t>op. cit.</w:t>
+      </w:r>
+      <w:r>
+        <w:rPr>
+          <w:lang w:val="en-GB"/>
+        </w:rPr>
+        <w:t>, pp. 856-</w:t>
+      </w:r>
+      <w:r>
+        <w:rPr>
+          <w:lang w:val="en-GB"/>
+        </w:rPr>
+        <w:t>865</w:t>
+      </w:r>
+      <w:r>
+        <w:rPr>
+          <w:lang w:val="en-GB"/>
+        </w:rPr>
+        <w:t>.</w:t>
+      </w:r>
+    </w:p>
+  </w:footnote>
+  <w:footnote w:id="27">
+    <w:p>
+      <w:pPr>
+        <w:pStyle w:val="FootnoteText"/>
+        <w:rPr>
+          <w:lang w:val="fr-CH"/>
+        </w:rPr>
+      </w:pPr>
+      <w:r>
+        <w:rPr>
+          <w:rStyle w:val="FootnoteReference"/>
+        </w:rPr>
+        <w:footnoteRef/>
+      </w:r>
+      <w:r>
+        <w:rPr>
+          <w:lang w:val="fr-CH"/>
+        </w:rPr>
+        <w:t xml:space="preserve"> Raymond Durgnat cité dans Henry K. Miller (éd.), </w:t>
+      </w:r>
+      <w:r>
+        <w:rPr>
+          <w:i/>
+          <w:lang w:val="fr-CH"/>
+        </w:rPr>
+        <w:t>The Essential Raymond Durgnat</w:t>
+      </w:r>
+      <w:r>
+        <w:rPr>
+          <w:lang w:val="fr-CH"/>
+        </w:rPr>
+        <w:t>,</w:t>
+      </w:r>
+      <w:r>
+        <w:rPr>
+          <w:szCs w:val="20"/>
+          <w:lang w:val="fr-CH"/>
+        </w:rPr>
+        <w:t xml:space="preserve"> London, BFI/Palgrave MacMillan, 201</w:t>
+      </w:r>
+      <w:r>
+        <w:rPr>
+          <w:szCs w:val="20"/>
+          <w:lang w:val="fr-CH"/>
+        </w:rPr>
+        <w:t>4, p. 3.</w:t>
+      </w:r>
+    </w:p>
+  </w:footnote>
+  <w:footnote w:id="28">
+    <w:p>
+      <w:pPr>
+        <w:pStyle w:val="FootnoteText"/>
+        <w:rPr>
+          <w:lang w:val="en-GB"/>
+        </w:rPr>
+      </w:pPr>
+      <w:r>
+        <w:rPr>
+          <w:rStyle w:val="FootnoteReference"/>
+        </w:rPr>
+        <w:footnoteRef/>
+      </w:r>
+      <w:r>
+        <w:rPr>
+          <w:lang w:val="en-GB"/>
+        </w:rPr>
+        <w:t xml:space="preserve"> </w:t>
+      </w:r>
+      <w:r>
+        <w:rPr>
+          <w:color w:val="000000" w:themeColor="text1"/>
+          <w:lang w:val="en-GB"/>
+        </w:rPr>
+        <w:t>« </w:t>
+      </w:r>
+      <w:r>
+        <w:rPr>
+          <w:i/>
+          <w:color w:val="000000" w:themeColor="text1"/>
+          <w:lang w:val="en-GB"/>
+        </w:rPr>
+        <w:t xml:space="preserve">Invasion of the Body Snatchers </w:t>
+      </w:r>
+      <w:r>
+        <w:rPr>
+          <w:color w:val="000000" w:themeColor="text1"/>
+          <w:lang w:val="en-GB"/>
+        </w:rPr>
+        <w:t xml:space="preserve">[…] was a highly unstable text. </w:t>
+      </w:r>
+      <w:r>
+        <w:rPr>
+          <w:color w:val="000000" w:themeColor="text1"/>
+          <w:lang w:val="en-GB"/>
+        </w:rPr>
+        <w:t xml:space="preserve">» </w:t>
+      </w:r>
+      <w:r>
+        <w:rPr>
+          <w:color w:val="000000" w:themeColor="text1"/>
+          <w:lang w:val="en-GB"/>
+        </w:rPr>
+        <w:t>[</w:t>
+      </w:r>
+      <w:r>
+        <w:rPr>
+          <w:szCs w:val="20"/>
+          <w:lang w:val="en-US"/>
+        </w:rPr>
+        <w:t xml:space="preserve">Al LaValley (éd.), </w:t>
+      </w:r>
+      <w:r>
+        <w:rPr>
+          <w:i/>
+          <w:szCs w:val="20"/>
+          <w:lang w:val="en-US"/>
+        </w:rPr>
+        <w:t>Invasion of the Body Snatchers</w:t>
+      </w:r>
+      <w:r>
+        <w:rPr>
+          <w:szCs w:val="20"/>
+          <w:lang w:val="en-US"/>
+        </w:rPr>
+        <w:t>, New Brunswick, Rutgers University Press, 1989</w:t>
+      </w:r>
+      <w:r>
+        <w:rPr>
+          <w:szCs w:val="20"/>
+          <w:lang w:val="en-US"/>
+        </w:rPr>
+        <w:t>, p. 4</w:t>
+      </w:r>
+      <w:r>
+        <w:rPr>
+          <w:szCs w:val="20"/>
+          <w:lang w:val="en-US"/>
+        </w:rPr>
+        <w:t>]</w:t>
+      </w:r>
+      <w:r>
+        <w:rPr>
+          <w:szCs w:val="20"/>
+          <w:lang w:val="en-US"/>
+        </w:rPr>
+        <w:t>.</w:t>
+      </w:r>
+    </w:p>
+  </w:footnote>
+  <w:footnote w:id="29">
+    <w:p>
+      <w:pPr>
+        <w:pStyle w:val="FootnoteText"/>
+        <w:rPr>
+          <w:lang w:val="en-GB"/>
+        </w:rPr>
+      </w:pPr>
+      <w:r>
+        <w:rPr>
+          <w:rStyle w:val="FootnoteReference"/>
+        </w:rPr>
+        <w:footnoteRef/>
+      </w:r>
+      <w:r>
+        <w:rPr>
+          <w:lang w:val="en-GB"/>
+        </w:rPr>
+        <w:t xml:space="preserve"> </w:t>
+      </w:r>
+      <w:r>
+        <w:rPr>
+          <w:lang w:val="en-GB"/>
+        </w:rPr>
         <w:t xml:space="preserve">Jack Finney, </w:t>
       </w:r>
       <w:r>
@@ -3439,7 +4401,7 @@
       </w:r>
     </w:p>
   </w:footnote>
-  <w:footnote w:id="25">
+  <w:footnote w:id="30">
     <w:p>
       <w:pPr>
         <w:pStyle w:val="FootnoteText"/>
@@ -5107,7 +6069,7 @@
 </file>
 
 <file path=customXml/itemProps1.xml><?xml version="1.0" encoding="utf-8"?>
-<ds:datastoreItem xmlns:ds="http://schemas.openxmlformats.org/officeDocument/2006/customXml" ds:itemID="{4CACD2C2-C4DC-9142-9565-ECB753C7B976}">
+<ds:datastoreItem xmlns:ds="http://schemas.openxmlformats.org/officeDocument/2006/customXml" ds:itemID="{8AD23721-89CB-774C-87CA-29877ED6A075}">
   <ds:schemaRefs>
     <ds:schemaRef ds:uri="http://schemas.openxmlformats.org/officeDocument/2006/bibliography"/>
   </ds:schemaRefs>

</xml_diff>